<commit_message>
Modif Word Auto Ecole
</commit_message>
<xml_diff>
--- a/Dossier_AutoEcole68/autoEcole.docx
+++ b/Dossier_AutoEcole68/autoEcole.docx
@@ -674,13 +674,67 @@
           <w:szCs w:val="28"/>
         </w:rPr>
       </w:pPr>
-      <w:r>
+    </w:p>
+    <w:p>
+      <w:pPr>
+        <w:jc w:val="both"/>
         <w:rPr>
           <w:b/>
           <w:bCs/>
           <w:sz w:val="28"/>
           <w:szCs w:val="28"/>
         </w:rPr>
+      </w:pPr>
+    </w:p>
+    <w:p>
+      <w:pPr>
+        <w:jc w:val="both"/>
+        <w:rPr>
+          <w:bCs/>
+          <w:sz w:val="24"/>
+          <w:szCs w:val="28"/>
+        </w:rPr>
+      </w:pPr>
+      <w:r>
+        <w:rPr>
+          <w:bCs/>
+          <w:sz w:val="24"/>
+          <w:szCs w:val="28"/>
+        </w:rPr>
+        <w:t>La base de données se trouve sur le serveur SIO du lycée</w:t>
+      </w:r>
+      <w:bookmarkStart w:id="0" w:name="_GoBack"/>
+      <w:bookmarkEnd w:id="0"/>
+    </w:p>
+    <w:p>
+      <w:pPr>
+        <w:jc w:val="both"/>
+        <w:rPr>
+          <w:b/>
+          <w:bCs/>
+          <w:sz w:val="28"/>
+          <w:szCs w:val="28"/>
+        </w:rPr>
+      </w:pPr>
+    </w:p>
+    <w:p>
+      <w:pPr>
+        <w:jc w:val="both"/>
+        <w:rPr>
+          <w:b/>
+          <w:bCs/>
+          <w:sz w:val="28"/>
+          <w:szCs w:val="28"/>
+        </w:rPr>
+      </w:pPr>
+      <w:r>
+        <w:rPr>
+          <w:b/>
+          <w:bCs/>
+          <w:sz w:val="28"/>
+          <w:szCs w:val="28"/>
+        </w:rPr>
+        <w:lastRenderedPageBreak/>
         <w:t>L’application</w:t>
       </w:r>
     </w:p>
@@ -729,7 +783,6 @@
           <w:szCs w:val="24"/>
           <w:lang w:eastAsia="fr-FR"/>
         </w:rPr>
-        <w:lastRenderedPageBreak/>
         <mc:AlternateContent>
           <mc:Choice Requires="wps">
             <w:drawing>
@@ -1328,7 +1381,6 @@
         <w:rPr>
           <w:noProof/>
         </w:rPr>
-        <w:lastRenderedPageBreak/>
         <mc:AlternateContent>
           <mc:Choice Requires="wps">
             <w:drawing>
@@ -1944,7 +1996,6 @@
           <w:sz w:val="28"/>
           <w:szCs w:val="24"/>
         </w:rPr>
-        <w:lastRenderedPageBreak/>
         <w:t>Un bout de code</w:t>
       </w:r>
     </w:p>
@@ -2050,8 +2101,6 @@
           <w:t>https://github.com/Lokut192/E4</w:t>
         </w:r>
       </w:hyperlink>
-      <w:bookmarkStart w:id="0" w:name="_GoBack"/>
-      <w:bookmarkEnd w:id="0"/>
     </w:p>
     <w:sectPr>
       <w:headerReference w:type="default" r:id="rId19"/>
@@ -2128,7 +2177,7 @@
           <w:rPr>
             <w:noProof/>
           </w:rPr>
-          <w:t>4</w:t>
+          <w:t>2</w:t>
         </w:r>
         <w:r>
           <w:fldChar w:fldCharType="end"/>
@@ -3263,7 +3312,7 @@
 </file>
 
 <file path=customXml/itemProps1.xml><?xml version="1.0" encoding="utf-8"?>
-<ds:datastoreItem xmlns:ds="http://schemas.openxmlformats.org/officeDocument/2006/customXml" ds:itemID="{6B5D052B-7CC7-474A-B359-116C6CE5557F}">
+<ds:datastoreItem xmlns:ds="http://schemas.openxmlformats.org/officeDocument/2006/customXml" ds:itemID="{74A03847-2042-4970-870B-30BF7EED12E3}">
   <ds:schemaRefs>
     <ds:schemaRef ds:uri="http://schemas.openxmlformats.org/officeDocument/2006/bibliography"/>
   </ds:schemaRefs>

</xml_diff>